<commit_message>
Changes made by team
</commit_message>
<xml_diff>
--- a/Milestone 2- notes.docx
+++ b/Milestone 2- notes.docx
@@ -9,52 +9,36 @@
           <w:lang w:val="es-ES"/>
         </w:rPr>
       </w:pPr>
-      <w:proofErr w:type="spellStart"/>
       <w:r>
         <w:rPr>
           <w:lang w:val="es-ES"/>
         </w:rPr>
-        <w:t>Milestone</w:t>
-      </w:r>
-      <w:proofErr w:type="spellEnd"/>
-      <w:r>
+        <w:t>Milestone 2</w:t>
+      </w:r>
+    </w:p>
+    <w:p>
+      <w:pPr>
         <w:rPr>
           <w:lang w:val="es-ES"/>
         </w:rPr>
-        <w:t xml:space="preserve"> 2</w:t>
-      </w:r>
-    </w:p>
-    <w:p>
-      <w:pPr>
+      </w:pPr>
+    </w:p>
+    <w:p>
+      <w:pPr>
+        <w:pStyle w:val="Prrafodelista"/>
+        <w:numPr>
+          <w:ilvl w:val="0"/>
+          <w:numId w:val="1"/>
+        </w:numPr>
         <w:rPr>
           <w:lang w:val="es-ES"/>
         </w:rPr>
       </w:pPr>
-    </w:p>
-    <w:p>
-      <w:pPr>
-        <w:pStyle w:val="Prrafodelista"/>
-        <w:numPr>
-          <w:ilvl w:val="0"/>
-          <w:numId w:val="1"/>
-        </w:numPr>
+      <w:r>
         <w:rPr>
           <w:lang w:val="es-ES"/>
         </w:rPr>
-      </w:pPr>
-      <w:proofErr w:type="spellStart"/>
-      <w:r>
-        <w:rPr>
-          <w:lang w:val="es-ES"/>
-        </w:rPr>
-        <w:t>Select</w:t>
-      </w:r>
-      <w:proofErr w:type="spellEnd"/>
-      <w:r>
-        <w:rPr>
-          <w:lang w:val="es-ES"/>
-        </w:rPr>
-        <w:t xml:space="preserve"> a Project</w:t>
+        <w:t>Select a Project</w:t>
       </w:r>
       <w:r>
         <w:rPr>
@@ -75,53 +59,12 @@
           <w:lang w:val="es-ES"/>
         </w:rPr>
       </w:pPr>
-      <w:proofErr w:type="spellStart"/>
       <w:r>
         <w:rPr>
           <w:strike/>
           <w:lang w:val="es-ES"/>
         </w:rPr>
-        <w:t>Feasible</w:t>
-      </w:r>
-      <w:proofErr w:type="spellEnd"/>
-      <w:r>
-        <w:rPr>
-          <w:strike/>
-          <w:lang w:val="es-ES"/>
-        </w:rPr>
-        <w:t xml:space="preserve"> </w:t>
-      </w:r>
-      <w:proofErr w:type="spellStart"/>
-      <w:r>
-        <w:rPr>
-          <w:strike/>
-          <w:lang w:val="es-ES"/>
-        </w:rPr>
-        <w:t>given</w:t>
-      </w:r>
-      <w:proofErr w:type="spellEnd"/>
-      <w:r>
-        <w:rPr>
-          <w:strike/>
-          <w:lang w:val="es-ES"/>
-        </w:rPr>
-        <w:t xml:space="preserve"> </w:t>
-      </w:r>
-      <w:proofErr w:type="spellStart"/>
-      <w:r>
-        <w:rPr>
-          <w:strike/>
-          <w:lang w:val="es-ES"/>
-        </w:rPr>
-        <w:t>the</w:t>
-      </w:r>
-      <w:proofErr w:type="spellEnd"/>
-      <w:r>
-        <w:rPr>
-          <w:strike/>
-          <w:lang w:val="es-ES"/>
-        </w:rPr>
-        <w:t xml:space="preserve"> data</w:t>
+        <w:t>Feasible given the data</w:t>
       </w:r>
     </w:p>
     <w:p>
@@ -160,21 +103,12 @@
           <w:lang w:val="es-ES"/>
         </w:rPr>
       </w:pPr>
-      <w:proofErr w:type="spellStart"/>
       <w:r>
         <w:rPr>
           <w:strike/>
           <w:lang w:val="es-ES"/>
         </w:rPr>
-        <w:t>From</w:t>
-      </w:r>
-      <w:proofErr w:type="spellEnd"/>
-      <w:r>
-        <w:rPr>
-          <w:strike/>
-          <w:lang w:val="es-ES"/>
-        </w:rPr>
-        <w:t xml:space="preserve"> 2015-2020</w:t>
+        <w:t>From 2015-2020</w:t>
       </w:r>
     </w:p>
     <w:p>
@@ -194,23 +128,7 @@
           <w:strike/>
           <w:lang w:val="es-ES"/>
         </w:rPr>
-        <w:t xml:space="preserve">Can use </w:t>
-      </w:r>
-      <w:proofErr w:type="spellStart"/>
-      <w:r>
-        <w:rPr>
-          <w:strike/>
-          <w:lang w:val="es-ES"/>
-        </w:rPr>
-        <w:t>external</w:t>
-      </w:r>
-      <w:proofErr w:type="spellEnd"/>
-      <w:r>
-        <w:rPr>
-          <w:strike/>
-          <w:lang w:val="es-ES"/>
-        </w:rPr>
-        <w:t xml:space="preserve"> data</w:t>
+        <w:t>Can use external data</w:t>
       </w:r>
     </w:p>
     <w:p>
@@ -222,15 +140,7 @@
         </w:numPr>
       </w:pPr>
       <w:r>
-        <w:t xml:space="preserve">Google </w:t>
-      </w:r>
-      <w:proofErr w:type="spellStart"/>
-      <w:r>
-        <w:t>Colab</w:t>
-      </w:r>
-      <w:proofErr w:type="spellEnd"/>
-      <w:r>
-        <w:t xml:space="preserve"> notebook with code t</w:t>
+        <w:t>Google Colab notebook with code t</w:t>
       </w:r>
       <w:r>
         <w:t>o start loading the dataset</w:t>
@@ -277,19 +187,11 @@
           <w:strike/>
         </w:rPr>
       </w:pPr>
-      <w:proofErr w:type="spellStart"/>
-      <w:r>
-        <w:rPr>
-          <w:strike/>
-        </w:rPr>
-        <w:t>Preprocess</w:t>
-      </w:r>
-      <w:proofErr w:type="spellEnd"/>
-      <w:r>
-        <w:rPr>
-          <w:strike/>
-        </w:rPr>
-        <w:t xml:space="preserve"> the data</w:t>
+      <w:r>
+        <w:rPr>
+          <w:strike/>
+        </w:rPr>
+        <w:t>Preprocess the data</w:t>
       </w:r>
     </w:p>
     <w:p>
@@ -367,50 +269,25 @@
           <w:lang w:val="es-ES"/>
         </w:rPr>
       </w:pPr>
-      <w:proofErr w:type="spellStart"/>
       <w:r>
         <w:rPr>
           <w:highlight w:val="yellow"/>
           <w:lang w:val="es-ES"/>
         </w:rPr>
-        <w:t>Fully</w:t>
-      </w:r>
-      <w:proofErr w:type="spellEnd"/>
+        <w:t>Fully document pipeline</w:t>
+      </w:r>
       <w:r>
         <w:rPr>
           <w:highlight w:val="yellow"/>
           <w:lang w:val="es-ES"/>
         </w:rPr>
-        <w:t xml:space="preserve"> </w:t>
-      </w:r>
-      <w:proofErr w:type="spellStart"/>
+        <w:t>-ESCRIBE MUCHAS (Y</w:t>
+      </w:r>
       <w:r>
         <w:rPr>
           <w:highlight w:val="yellow"/>
           <w:lang w:val="es-ES"/>
         </w:rPr>
-        <w:t>document</w:t>
-      </w:r>
-      <w:proofErr w:type="spellEnd"/>
-      <w:r>
-        <w:rPr>
-          <w:highlight w:val="yellow"/>
-          <w:lang w:val="es-ES"/>
-        </w:rPr>
-        <w:t xml:space="preserve"> pipeline</w:t>
-      </w:r>
-      <w:r>
-        <w:rPr>
-          <w:highlight w:val="yellow"/>
-          <w:lang w:val="es-ES"/>
-        </w:rPr>
-        <w:t>-ESCRIBE MUCHAS (Y</w:t>
-      </w:r>
-      <w:r>
-        <w:rPr>
-          <w:highlight w:val="yellow"/>
-          <w:lang w:val="es-ES"/>
-        </w:rPr>
         <w:t xml:space="preserve"> BUENAS) DESCRIPCIONES</w:t>
       </w:r>
     </w:p>
@@ -803,15 +680,7 @@
         </w:numPr>
       </w:pPr>
       <w:r>
-        <w:t>Additional metadata about 9M speakers in .parquet file (</w:t>
-      </w:r>
-      <w:proofErr w:type="spellStart"/>
-      <w:r>
-        <w:t>speaker_attributes.parquet</w:t>
-      </w:r>
-      <w:proofErr w:type="spellEnd"/>
-      <w:r>
-        <w:t>) in Google Drive</w:t>
+        <w:t>Additional metadata about 9M speakers in .parquet file (speaker_attributes.parquet) in Google Drive</w:t>
       </w:r>
     </w:p>
     <w:p>
@@ -826,87 +695,31 @@
         <w:t>Load it as: df</w:t>
       </w:r>
       <w:r>
-        <w:t xml:space="preserve"> = </w:t>
-      </w:r>
-      <w:proofErr w:type="spellStart"/>
-      <w:r>
-        <w:t>pd.read_parquet</w:t>
-      </w:r>
-      <w:proofErr w:type="spellEnd"/>
-      <w:r>
-        <w:t>(&lt;</w:t>
-      </w:r>
-      <w:proofErr w:type="spellStart"/>
-      <w:r>
-        <w:t>path_to_file</w:t>
-      </w:r>
-      <w:proofErr w:type="spellEnd"/>
-      <w:r>
-        <w:t xml:space="preserve">&gt;). </w:t>
-      </w:r>
-    </w:p>
-    <w:p>
-      <w:pPr>
-        <w:pStyle w:val="Prrafodelista"/>
-        <w:numPr>
-          <w:ilvl w:val="0"/>
-          <w:numId w:val="2"/>
-        </w:numPr>
-      </w:pPr>
-      <w:r>
-        <w:t xml:space="preserve">Pandas requires </w:t>
-      </w:r>
-      <w:proofErr w:type="spellStart"/>
-      <w:r>
-        <w:t>pyarrow</w:t>
-      </w:r>
-      <w:proofErr w:type="spellEnd"/>
-      <w:r>
-        <w:t xml:space="preserve"> to read parquet files, which can be installed using </w:t>
-      </w:r>
-      <w:proofErr w:type="spellStart"/>
-      <w:r>
-        <w:t>conda</w:t>
-      </w:r>
-      <w:proofErr w:type="spellEnd"/>
-      <w:r>
-        <w:t xml:space="preserve"> install </w:t>
-      </w:r>
-      <w:proofErr w:type="spellStart"/>
-      <w:r>
-        <w:t>pyarrow</w:t>
-      </w:r>
-      <w:proofErr w:type="spellEnd"/>
-      <w:r>
-        <w:t xml:space="preserve"> -c </w:t>
-      </w:r>
-      <w:proofErr w:type="spellStart"/>
-      <w:r>
-        <w:t>conda</w:t>
-      </w:r>
-      <w:proofErr w:type="spellEnd"/>
-      <w:r>
-        <w:t>-forge.</w:t>
-      </w:r>
-    </w:p>
-    <w:p>
-      <w:pPr>
-        <w:pStyle w:val="Prrafodelista"/>
-        <w:numPr>
-          <w:ilvl w:val="0"/>
-          <w:numId w:val="2"/>
-        </w:numPr>
-      </w:pPr>
-      <w:r>
-        <w:t xml:space="preserve">Sample code to extract information from speakers form the </w:t>
-      </w:r>
-      <w:proofErr w:type="spellStart"/>
-      <w:r>
-        <w:t>Wikidata</w:t>
-      </w:r>
-      <w:proofErr w:type="spellEnd"/>
-      <w:r>
-        <w:t xml:space="preserve"> knowledge base (they are very large ~100GB)</w:t>
+        <w:t xml:space="preserve"> = pd.read_parquet(&lt;path_to_file&gt;). </w:t>
+      </w:r>
+    </w:p>
+    <w:p>
+      <w:pPr>
+        <w:pStyle w:val="Prrafodelista"/>
+        <w:numPr>
+          <w:ilvl w:val="0"/>
+          <w:numId w:val="2"/>
+        </w:numPr>
+      </w:pPr>
+      <w:r>
+        <w:t>Pandas requires pyarrow to read parquet files, which can be installed using conda install pyarrow -c conda-forge.</w:t>
+      </w:r>
+    </w:p>
+    <w:p>
+      <w:pPr>
+        <w:pStyle w:val="Prrafodelista"/>
+        <w:numPr>
+          <w:ilvl w:val="0"/>
+          <w:numId w:val="2"/>
+        </w:numPr>
+      </w:pPr>
+      <w:r>
+        <w:t>Sample code to extract information from speakers form the Wikidata knowledge base (they are very large ~100GB)</w:t>
       </w:r>
     </w:p>
     <w:p>
@@ -990,23 +803,7 @@
         </w:numPr>
       </w:pPr>
       <w:r>
-        <w:t xml:space="preserve">Proposed additional datasets (ideas on how to get, manage, </w:t>
-      </w:r>
-      <w:proofErr w:type="gramStart"/>
-      <w:r>
-        <w:t>process</w:t>
-      </w:r>
-      <w:proofErr w:type="gramEnd"/>
-      <w:r>
-        <w:t xml:space="preserve"> and enrich them. Show you have read the </w:t>
-      </w:r>
-      <w:proofErr w:type="gramStart"/>
-      <w:r>
-        <w:t>docs,</w:t>
-      </w:r>
-      <w:proofErr w:type="gramEnd"/>
-      <w:r>
-        <w:t xml:space="preserve"> some examples and you have a clear idea on what to expect. Also, discuss data size and format)</w:t>
+        <w:t>Proposed additional datasets (ideas on how to get, manage, process and enrich them. Show you have read the docs, some examples and you have a clear idea on what to expect. Also, discuss data size and format)</w:t>
       </w:r>
     </w:p>
     <w:p>
@@ -1106,6 +903,62 @@
       </w:pPr>
       <w:r>
         <w:t>Look at correctness, quality of code, and quality of textual descriptions</w:t>
+      </w:r>
+    </w:p>
+    <w:p/>
+    <w:p>
+      <w:r>
+        <w:t>intro - alvaro</w:t>
+      </w:r>
+    </w:p>
+    <w:p>
+      <w:r>
+        <w:t>the data - kamil: explain quotebank and external sources proposed by the ADA teachers</w:t>
+      </w:r>
+    </w:p>
+    <w:p>
+      <w:r>
+        <w:t>load data - kamil</w:t>
+      </w:r>
+    </w:p>
+    <w:p>
+      <w:r>
+        <w:t>examine, clean up and justifications- alicia</w:t>
+      </w:r>
+    </w:p>
+    <w:p>
+      <w:r>
+        <w:t>q1, q2- victor</w:t>
+      </w:r>
+    </w:p>
+    <w:p>
+      <w:r>
+        <w:t>q3 - kamil</w:t>
+      </w:r>
+    </w:p>
+    <w:p>
+      <w:r>
+        <w:t>q4 - alicia thinks about it</w:t>
+      </w:r>
+    </w:p>
+    <w:p>
+      <w:r>
+        <w:t>modeling - victor thinks about it</w:t>
+      </w:r>
+    </w:p>
+    <w:p>
+      <w:r>
+        <w:t>storytelling - alvaro</w:t>
+      </w:r>
+    </w:p>
+    <w:p>
+      <w:r>
+        <w:t>conclusions - (future)</w:t>
+      </w:r>
+    </w:p>
+    <w:p>
+      <w:r>
+        <w:t>future lines - alvaro</w:t>
       </w:r>
     </w:p>
     <w:p/>

</xml_diff>